<commit_message>
add used resources to report
</commit_message>
<xml_diff>
--- a/docs/Shpakovskiy-IU7-53B-practice-report.docx
+++ b/docs/Shpakovskiy-IU7-53B-practice-report.docx
@@ -4168,7 +4168,7 @@
                 <w:sz w:val="28"/>
                 <w:szCs w:val="28"/>
               </w:rPr>
-              <w:t>11</w:t>
+              <w:t>12</w:t>
             </w:r>
             <w:r>
               <w:rPr>
@@ -4291,7 +4291,7 @@
                 <w:sz w:val="28"/>
                 <w:szCs w:val="28"/>
               </w:rPr>
-              <w:t>11</w:t>
+              <w:t>12</w:t>
             </w:r>
             <w:r>
               <w:rPr>
@@ -4817,7 +4817,7 @@
                 <w:sz w:val="28"/>
                 <w:szCs w:val="28"/>
               </w:rPr>
-              <w:t>14</w:t>
+              <w:t>15</w:t>
             </w:r>
             <w:r>
               <w:rPr>
@@ -6474,6 +6474,12 @@
         <w:t>Другими словами, необходимо определить, какие элементы сцены должны быть видны, а какие скрыты от наблюдателя. Эта задача решается с помощью двух групп алгоритмов</w:t>
       </w:r>
       <w:r>
+        <w:t xml:space="preserve"> </w:t>
+      </w:r>
+      <w:r>
+        <w:t>[1]</w:t>
+      </w:r>
+      <w:r>
         <w:t>.</w:t>
       </w:r>
     </w:p>
@@ -6562,7 +6568,13 @@
         <w:t xml:space="preserve"> и поверхностей</w:t>
       </w:r>
       <w:r>
-        <w:t xml:space="preserve"> в компьютерной графике, который действует в объектном пространстве. Его основной целью является определение, какие линии (рёбра) объектов на сцене будут видны из точки наблюдения, а какие будут скрыты за другими объектами.</w:t>
+        <w:t xml:space="preserve"> в компьютерной графике, который действует в объектном пространстве</w:t>
+      </w:r>
+      <w:r>
+        <w:t xml:space="preserve"> [1]</w:t>
+      </w:r>
+      <w:r>
+        <w:t>. Его основной целью является определение, какие линии (рёбра) объектов на сцене будут видны из точки наблюдения, а какие будут скрыты за другими объектами.</w:t>
       </w:r>
     </w:p>
     <w:p>
@@ -7100,7 +7112,22 @@
         <w:rPr>
           <w:lang w:val="en-RU"/>
         </w:rPr>
-        <w:t xml:space="preserve">- это метод удаления невидимых поверхностей в компьютерной графике, который использует разбиение сцены на более мелкие части для определения видимости объектов. </w:t>
+        <w:t>- это метод удаления невидимых поверхностей в компьютерной графике, который использует разбиение сцены на более мелкие части для определения видимости объектов</w:t>
+      </w:r>
+      <w:r>
+        <w:t xml:space="preserve">. </w:t>
+      </w:r>
+      <w:r>
+        <w:t>Алгоритм работает в пространстве изображения и анализирует область на экране дисплея (окно) на наличие в них видимых элементов</w:t>
+      </w:r>
+      <w:r>
+        <w:t xml:space="preserve"> [2]</w:t>
+      </w:r>
+      <w:r>
+        <w:rPr>
+          <w:lang w:val="en-RU"/>
+        </w:rPr>
+        <w:t xml:space="preserve">. </w:t>
       </w:r>
     </w:p>
     <w:p>
@@ -7190,6 +7217,15 @@
     </w:p>
     <w:p>
       <w:pPr>
+        <w:ind w:left="360"/>
+        <w:jc w:val="both"/>
+        <w:rPr>
+          <w:lang w:val="en-RU"/>
+        </w:rPr>
+      </w:pPr>
+    </w:p>
+    <w:p>
+      <w:pPr>
         <w:ind w:left="720"/>
         <w:jc w:val="both"/>
         <w:rPr>
@@ -7197,6 +7233,7 @@
         </w:rPr>
       </w:pPr>
       <w:r>
+        <w:lastRenderedPageBreak/>
         <w:fldChar w:fldCharType="begin"/>
       </w:r>
       <w:r>
@@ -7266,12 +7303,12 @@
       <w:pPr>
         <w:ind w:left="720"/>
         <w:jc w:val="both"/>
-        <w:rPr>
-          <w:lang w:val="en-US"/>
-        </w:rPr>
       </w:pPr>
       <w:r>
         <w:t>Рисунок 1 — Варианты взаимного расположения многоугольников</w:t>
+      </w:r>
+      <w:r>
+        <w:t xml:space="preserve"> [2]</w:t>
       </w:r>
     </w:p>
     <w:p>
@@ -7292,7 +7329,6 @@
         <w:rPr>
           <w:lang w:val="en-RU"/>
         </w:rPr>
-        <w:lastRenderedPageBreak/>
         <w:t>Принятие решения</w:t>
       </w:r>
       <w:r>
@@ -7421,7 +7457,11 @@
         <w:jc w:val="both"/>
       </w:pPr>
       <w:r>
-        <w:t>Сначала происходит сортировка объектов по глубине, что создает первоначальный список приоритетов. Затем этот список подвергается коррекции через выполнение тестов на экранирование для каждой пары многоугольников в списке. Эти тесты могут быть достаточно затратными по времени и сложности реализации. Суть тестов заключается в определении, перекрывает ли один многоугольник другой, и, если да, то какой из них ближе к наблюдателю.</w:t>
+        <w:t xml:space="preserve">Сначала происходит сортировка объектов по глубине, что создает первоначальный список приоритетов. Затем этот список подвергается коррекции через выполнение тестов на экранирование для каждой пары многоугольников в </w:t>
+      </w:r>
+      <w:r>
+        <w:lastRenderedPageBreak/>
+        <w:t>списке. Эти тесты могут быть достаточно затратными по времени и сложности реализации. Суть тестов заключается в определении, перекрывает ли один многоугольник другой, и, если да, то какой из них ближе к наблюдателю.</w:t>
       </w:r>
     </w:p>
     <w:p>
@@ -7429,11 +7469,7 @@
         <w:jc w:val="both"/>
       </w:pPr>
       <w:r>
-        <w:t xml:space="preserve">Важно отметить, что идентификация случаев пересечения и циклического перекрытия многоугольников в этом алгоритме является сложной задачей. Вследствие этого алгоритм может сталкиваться с ограничениями в </w:t>
-      </w:r>
-      <w:r>
-        <w:lastRenderedPageBreak/>
-        <w:t>эффективности и точности при обработке таких сцен, где объекты перекрывают друг друга в сложных сценариях.</w:t>
+        <w:t>Важно отметить, что идентификация случаев пересечения и циклического перекрытия многоугольников в этом алгоритме является сложной задачей. Вследствие этого алгоритм может сталкиваться с ограничениями в эффективности и точности при обработке таких сцен, где объекты перекрывают друг друга в сложных сценариях.</w:t>
       </w:r>
     </w:p>
     <w:p/>
@@ -7538,7 +7574,11 @@
         <w:t xml:space="preserve">тся </w:t>
       </w:r>
       <w:r>
-        <w:t>реалистичность получаемого изображения и возможность анализировать наложение света. Однако из-за использования большого количества лучей производительность алгоритм снижается, поскольку для каждого луча необходимо производить поиск пересечений с объектами сцены.</w:t>
+        <w:t xml:space="preserve">реалистичность получаемого изображения и возможность анализировать наложение света. Однако из-за использования большого количества лучей производительность </w:t>
+      </w:r>
+      <w:r>
+        <w:lastRenderedPageBreak/>
+        <w:t>алгоритм снижается, поскольку для каждого луча необходимо производить поиск пересечений с объектами сцены.</w:t>
       </w:r>
     </w:p>
     <w:p>
@@ -7601,11 +7641,7 @@
         <w:jc w:val="both"/>
       </w:pPr>
       <w:r>
-        <w:t xml:space="preserve">Применяется закрашивание, в котором каждая грань получает один уровень интенсивности, вычисляемый согласно закону Ламберта. В результате такой </w:t>
-      </w:r>
-      <w:r>
-        <w:lastRenderedPageBreak/>
-        <w:t>закраски все плоские поверхности, включая те, что аппроксимируют фигуры, подвергаются однородному окрашиванию. В случае фигур вращения это может вызвать появление ложных границ между поверхностями.</w:t>
+        <w:t>Применяется закрашивание, в котором каждая грань получает один уровень интенсивности, вычисляемый согласно закону Ламберта. В результате такой закраски все плоские поверхности, включая те, что аппроксимируют фигуры, подвергаются однородному окрашиванию. В случае фигур вращения это может вызвать появление ложных границ между поверхностями.</w:t>
       </w:r>
     </w:p>
     <w:p>
@@ -7736,6 +7772,7 @@
         <w:jc w:val="both"/>
       </w:pPr>
       <w:r>
+        <w:lastRenderedPageBreak/>
         <w:t>и</w:t>
       </w:r>
       <w:r>
@@ -7782,7 +7819,6 @@
         <w:jc w:val="both"/>
       </w:pPr>
       <w:r>
-        <w:lastRenderedPageBreak/>
         <w:t>Определение вершинных нормалей. Затем определяются нормали в вершинах объекта. Нормаль в вершине вычисляется как среднее значение нормалей граней, смежных с данной вершиной. Это позволяет создать плавные переходы между нормалями граней и учесть геометрическую структуру объекта.</w:t>
       </w:r>
     </w:p>
@@ -7884,7 +7920,13 @@
       </w:r>
       <w:proofErr w:type="spellEnd"/>
       <w:r>
-        <w:t xml:space="preserve"> интерполируются векторы нормалей граней, и на основе этих нормалей определяется интенсивность для каждой точки.</w:t>
+        <w:t xml:space="preserve"> интерполируются векторы нормалей граней, и на основе этих нормалей определяется интенсивность для каждой точки</w:t>
+      </w:r>
+      <w:r>
+        <w:t xml:space="preserve"> [3]</w:t>
+      </w:r>
+      <w:r>
+        <w:t>.</w:t>
       </w:r>
     </w:p>
     <w:p>
@@ -7915,6 +7957,7 @@
         <w:jc w:val="both"/>
       </w:pPr>
       <w:r>
+        <w:lastRenderedPageBreak/>
         <w:t>Вычисление нормалей для каждой грани.</w:t>
       </w:r>
     </w:p>
@@ -7955,11 +7998,7 @@
       </w:r>
       <w:proofErr w:type="spellEnd"/>
       <w:r>
-        <w:t xml:space="preserve"> требует больше вычислительных ресурсов по сравнению с предыдущими методами, но он позволяет достичь лучшей </w:t>
-      </w:r>
-      <w:r>
-        <w:lastRenderedPageBreak/>
-        <w:t>локальной аппроксимации кривизны поверхности. Это приводит к более реалистичному изображению, так как метод учитывает изменения в направлениях нормалей на поверхности, что способствует созданию более точных эффектов освещения.</w:t>
+        <w:t xml:space="preserve"> требует больше вычислительных ресурсов по сравнению с предыдущими методами, но он позволяет достичь лучшей локальной аппроксимации кривизны поверхности. Это приводит к более реалистичному изображению, так как метод учитывает изменения в направлениях нормалей на поверхности, что способствует созданию более точных эффектов освещения.</w:t>
       </w:r>
     </w:p>
     <w:p>
@@ -8042,7 +8081,11 @@
         <w:t>Объем встроенной постоянной памяти в микроконтроллерах небольшой и составляет не более 2</w:t>
       </w:r>
       <w:r>
-        <w:t xml:space="preserve"> мегабайт. Исходя из этого размер исполняемого файла должен быть меньше, поэтому стоит выбирать алгоритмы, реализация которых более лаконичная и компактная.</w:t>
+        <w:t xml:space="preserve"> мегабайт. Исходя из этого размер исполняемого </w:t>
+      </w:r>
+      <w:r>
+        <w:lastRenderedPageBreak/>
+        <w:t>файла должен быть меньше, поэтому стоит выбирать алгоритмы, реализация которых более лаконичная и компактная.</w:t>
       </w:r>
     </w:p>
     <w:p>
@@ -8083,11 +8126,7 @@
         <w:jc w:val="both"/>
       </w:pPr>
       <w:r>
-        <w:t xml:space="preserve">Проанализировав алгоритмы удаления невидимых линий и поверхностей и различные алгоритмы закраски, а также рассмотрев критерии выбора наиболее </w:t>
-      </w:r>
-      <w:r>
-        <w:lastRenderedPageBreak/>
-        <w:t xml:space="preserve">оптимального алгоритма для поставленной задачи визуализации трехмерной сцены с использованием микроконтроллера, можно сделать вывод, что алгоритм </w:t>
+        <w:t xml:space="preserve">Проанализировав алгоритмы удаления невидимых линий и поверхностей и различные алгоритмы закраски, а также рассмотрев критерии выбора наиболее оптимального алгоритма для поставленной задачи визуализации трехмерной сцены с использованием микроконтроллера, можно сделать вывод, что алгоритм </w:t>
       </w:r>
       <w:proofErr w:type="spellStart"/>
       <w:r>
@@ -8450,7 +8489,21 @@
         <w:t>ой</w:t>
       </w:r>
       <w:r>
-        <w:t xml:space="preserve"> в соответствии с нотацией IDEF0 и отражающ</w:t>
+        <w:t xml:space="preserve"> в соответствии с </w:t>
+      </w:r>
+      <w:proofErr w:type="spellStart"/>
+      <w:r>
+        <w:t>нотациеи</w:t>
+      </w:r>
+      <w:proofErr w:type="spellEnd"/>
+      <w:r>
+        <w:t>̆ IDEF0</w:t>
+      </w:r>
+      <w:r>
+        <w:t xml:space="preserve"> [4]</w:t>
+      </w:r>
+      <w:r>
+        <w:t xml:space="preserve"> и отражающ</w:t>
       </w:r>
       <w:r>
         <w:t>ей</w:t>
@@ -9267,6 +9320,7 @@
           <w:ilvl w:val="0"/>
           <w:numId w:val="32"/>
         </w:numPr>
+        <w:jc w:val="both"/>
         <w:rPr>
           <w:lang w:val="en-RU"/>
         </w:rPr>
@@ -9285,18 +9339,142 @@
           <w:ilvl w:val="0"/>
           <w:numId w:val="32"/>
         </w:numPr>
+        <w:jc w:val="both"/>
+      </w:pPr>
+      <w:r>
+        <w:t>Удаление скрытых линий и поверхностей [</w:t>
+      </w:r>
+      <w:proofErr w:type="spellStart"/>
+      <w:r>
+        <w:t>Электронныи</w:t>
+      </w:r>
+      <w:proofErr w:type="spellEnd"/>
+      <w:r>
+        <w:t xml:space="preserve">̆ ресурс]. — Режим доступа: </w:t>
+      </w:r>
+      <w:r>
         <w:rPr>
           <w:lang w:val="en-RU"/>
         </w:rPr>
+        <w:t>http://algolist.manual.ru/graphics/delinvis.php</w:t>
+      </w:r>
+      <w:r>
+        <w:rPr>
+          <w:sz w:val="24"/>
+          <w:lang w:val="en-RU" w:eastAsia="en-GB"/>
+        </w:rPr>
+        <w:t xml:space="preserve"> </w:t>
+      </w:r>
+      <w:r>
+        <w:t xml:space="preserve">(дата обращения: </w:t>
+      </w:r>
+      <w:r>
+        <w:t>10</w:t>
+      </w:r>
+      <w:r>
+        <w:t>.07.202</w:t>
+      </w:r>
+      <w:r>
+        <w:t>3</w:t>
+      </w:r>
+      <w:r>
+        <w:t xml:space="preserve">). </w:t>
+      </w:r>
+    </w:p>
+    <w:p>
+      <w:pPr>
+        <w:numPr>
+          <w:ilvl w:val="0"/>
+          <w:numId w:val="32"/>
+        </w:numPr>
+        <w:suppressAutoHyphens w:val="0"/>
+        <w:spacing w:before="100" w:beforeAutospacing="1" w:after="100" w:afterAutospacing="1"/>
+        <w:jc w:val="both"/>
+        <w:rPr>
+          <w:szCs w:val="28"/>
+          <w:lang w:val="en-RU" w:eastAsia="en-GB"/>
+        </w:rPr>
+      </w:pPr>
+      <w:r>
+        <w:rPr>
+          <w:szCs w:val="28"/>
+          <w:lang w:val="en-RU" w:eastAsia="en-GB"/>
+        </w:rPr>
+        <w:t xml:space="preserve">Phong B. T. Illumination for Computer Generated Pictures. — 1975. </w:t>
+      </w:r>
+    </w:p>
+    <w:p>
+      <w:pPr>
+        <w:pStyle w:val="ListParagraph"/>
+        <w:numPr>
+          <w:ilvl w:val="0"/>
+          <w:numId w:val="32"/>
+        </w:numPr>
+        <w:jc w:val="both"/>
+      </w:pPr>
+      <w:r>
+        <w:t xml:space="preserve">Методология </w:t>
+      </w:r>
+      <w:r>
+        <w:rPr>
+          <w:lang w:val="en-US"/>
+        </w:rPr>
+        <w:t>IDEF</w:t>
+      </w:r>
+      <w:r>
+        <w:t>0</w:t>
+      </w:r>
+      <w:r>
+        <w:t xml:space="preserve"> [</w:t>
+      </w:r>
+      <w:proofErr w:type="spellStart"/>
+      <w:r>
+        <w:t>Электронныи</w:t>
+      </w:r>
+      <w:proofErr w:type="spellEnd"/>
+      <w:r>
+        <w:t xml:space="preserve">̆ ресурс]. — Режим доступа: </w:t>
+      </w:r>
+      <w:hyperlink r:id="rId19" w:history="1">
+        <w:r>
+          <w:rPr>
+            <w:rStyle w:val="Hyperlink"/>
+            <w:lang w:val="en-RU"/>
+          </w:rPr>
+          <w:t>https://studme.org/87184/ekonomika/metodologiya_idef0</w:t>
+        </w:r>
+      </w:hyperlink>
+      <w:r>
+        <w:rPr>
+          <w:sz w:val="24"/>
+          <w:lang w:val="en-RU" w:eastAsia="en-GB"/>
+        </w:rPr>
+        <w:t xml:space="preserve"> </w:t>
+      </w:r>
+      <w:r>
+        <w:t>(дата обращения: 1</w:t>
+      </w:r>
+      <w:r>
+        <w:t>5</w:t>
+      </w:r>
+      <w:r>
+        <w:t xml:space="preserve">.07.2023). </w:t>
+      </w:r>
+    </w:p>
+    <w:p>
+      <w:pPr>
+        <w:rPr>
+          <w:lang w:val="en-RU"/>
+        </w:rPr>
       </w:pPr>
     </w:p>
     <w:sectPr>
-      <w:headerReference w:type="even" r:id="rId19"/>
-      <w:headerReference w:type="default" r:id="rId20"/>
-      <w:footerReference w:type="even" r:id="rId21"/>
-      <w:footerReference w:type="default" r:id="rId22"/>
-      <w:headerReference w:type="first" r:id="rId23"/>
-      <w:footerReference w:type="first" r:id="rId24"/>
+      <w:headerReference w:type="even" r:id="rId20"/>
+      <w:headerReference w:type="default" r:id="rId21"/>
+      <w:footerReference w:type="even" r:id="rId22"/>
+      <w:footerReference w:type="default" r:id="rId23"/>
+      <w:headerReference w:type="first" r:id="rId24"/>
+      <w:footerReference w:type="first" r:id="rId25"/>
       <w:pgSz w:w="11906" w:h="16838"/>
       <w:pgMar w:top="851" w:right="851" w:bottom="568" w:left="1418" w:header="720" w:footer="720" w:gutter="0"/>
       <w:cols w:space="720"/>
@@ -10664,6 +10842,119 @@
     </w:lvl>
   </w:abstractNum>
   <w:abstractNum w:abstractNumId="11" w15:restartNumberingAfterBreak="0">
+    <w:nsid w:val="3AF805D1"/>
+    <w:multiLevelType w:val="multilevel"/>
+    <w:tmpl w:val="B8368A9E"/>
+    <w:lvl w:ilvl="0">
+      <w:start w:val="1"/>
+      <w:numFmt w:val="decimal"/>
+      <w:lvlText w:val="%1."/>
+      <w:lvlJc w:val="left"/>
+      <w:pPr>
+        <w:tabs>
+          <w:tab w:val="num" w:pos="720"/>
+        </w:tabs>
+        <w:ind w:left="720" w:hanging="360"/>
+      </w:pPr>
+    </w:lvl>
+    <w:lvl w:ilvl="1" w:tentative="1">
+      <w:start w:val="1"/>
+      <w:numFmt w:val="decimal"/>
+      <w:lvlText w:val="%2."/>
+      <w:lvlJc w:val="left"/>
+      <w:pPr>
+        <w:tabs>
+          <w:tab w:val="num" w:pos="1440"/>
+        </w:tabs>
+        <w:ind w:left="1440" w:hanging="360"/>
+      </w:pPr>
+    </w:lvl>
+    <w:lvl w:ilvl="2" w:tentative="1">
+      <w:start w:val="1"/>
+      <w:numFmt w:val="decimal"/>
+      <w:lvlText w:val="%3."/>
+      <w:lvlJc w:val="left"/>
+      <w:pPr>
+        <w:tabs>
+          <w:tab w:val="num" w:pos="2160"/>
+        </w:tabs>
+        <w:ind w:left="2160" w:hanging="360"/>
+      </w:pPr>
+    </w:lvl>
+    <w:lvl w:ilvl="3" w:tentative="1">
+      <w:start w:val="1"/>
+      <w:numFmt w:val="decimal"/>
+      <w:lvlText w:val="%4."/>
+      <w:lvlJc w:val="left"/>
+      <w:pPr>
+        <w:tabs>
+          <w:tab w:val="num" w:pos="2880"/>
+        </w:tabs>
+        <w:ind w:left="2880" w:hanging="360"/>
+      </w:pPr>
+    </w:lvl>
+    <w:lvl w:ilvl="4" w:tentative="1">
+      <w:start w:val="1"/>
+      <w:numFmt w:val="decimal"/>
+      <w:lvlText w:val="%5."/>
+      <w:lvlJc w:val="left"/>
+      <w:pPr>
+        <w:tabs>
+          <w:tab w:val="num" w:pos="3600"/>
+        </w:tabs>
+        <w:ind w:left="3600" w:hanging="360"/>
+      </w:pPr>
+    </w:lvl>
+    <w:lvl w:ilvl="5" w:tentative="1">
+      <w:start w:val="1"/>
+      <w:numFmt w:val="decimal"/>
+      <w:lvlText w:val="%6."/>
+      <w:lvlJc w:val="left"/>
+      <w:pPr>
+        <w:tabs>
+          <w:tab w:val="num" w:pos="4320"/>
+        </w:tabs>
+        <w:ind w:left="4320" w:hanging="360"/>
+      </w:pPr>
+    </w:lvl>
+    <w:lvl w:ilvl="6" w:tentative="1">
+      <w:start w:val="1"/>
+      <w:numFmt w:val="decimal"/>
+      <w:lvlText w:val="%7."/>
+      <w:lvlJc w:val="left"/>
+      <w:pPr>
+        <w:tabs>
+          <w:tab w:val="num" w:pos="5040"/>
+        </w:tabs>
+        <w:ind w:left="5040" w:hanging="360"/>
+      </w:pPr>
+    </w:lvl>
+    <w:lvl w:ilvl="7" w:tentative="1">
+      <w:start w:val="1"/>
+      <w:numFmt w:val="decimal"/>
+      <w:lvlText w:val="%8."/>
+      <w:lvlJc w:val="left"/>
+      <w:pPr>
+        <w:tabs>
+          <w:tab w:val="num" w:pos="5760"/>
+        </w:tabs>
+        <w:ind w:left="5760" w:hanging="360"/>
+      </w:pPr>
+    </w:lvl>
+    <w:lvl w:ilvl="8" w:tentative="1">
+      <w:start w:val="1"/>
+      <w:numFmt w:val="decimal"/>
+      <w:lvlText w:val="%9."/>
+      <w:lvlJc w:val="left"/>
+      <w:pPr>
+        <w:tabs>
+          <w:tab w:val="num" w:pos="6480"/>
+        </w:tabs>
+        <w:ind w:left="6480" w:hanging="360"/>
+      </w:pPr>
+    </w:lvl>
+  </w:abstractNum>
+  <w:abstractNum w:abstractNumId="12" w15:restartNumberingAfterBreak="0">
     <w:nsid w:val="3E8F4084"/>
     <w:multiLevelType w:val="multilevel"/>
     <w:tmpl w:val="B566AAD0"/>
@@ -10812,7 +11103,7 @@
       </w:rPr>
     </w:lvl>
   </w:abstractNum>
-  <w:abstractNum w:abstractNumId="12" w15:restartNumberingAfterBreak="0">
+  <w:abstractNum w:abstractNumId="13" w15:restartNumberingAfterBreak="0">
     <w:nsid w:val="3FCA76D8"/>
     <w:multiLevelType w:val="multilevel"/>
     <w:tmpl w:val="01C2B334"/>
@@ -10961,7 +11252,7 @@
       </w:rPr>
     </w:lvl>
   </w:abstractNum>
-  <w:abstractNum w:abstractNumId="13" w15:restartNumberingAfterBreak="0">
+  <w:abstractNum w:abstractNumId="14" w15:restartNumberingAfterBreak="0">
     <w:nsid w:val="3FF56DFF"/>
     <w:multiLevelType w:val="multilevel"/>
     <w:tmpl w:val="A2CA9DA2"/>
@@ -11056,7 +11347,7 @@
       </w:pPr>
     </w:lvl>
   </w:abstractNum>
-  <w:abstractNum w:abstractNumId="14" w15:restartNumberingAfterBreak="0">
+  <w:abstractNum w:abstractNumId="15" w15:restartNumberingAfterBreak="0">
     <w:nsid w:val="40037CAE"/>
     <w:multiLevelType w:val="hybridMultilevel"/>
     <w:tmpl w:val="CD026628"/>
@@ -11142,7 +11433,7 @@
       </w:pPr>
     </w:lvl>
   </w:abstractNum>
-  <w:abstractNum w:abstractNumId="15" w15:restartNumberingAfterBreak="0">
+  <w:abstractNum w:abstractNumId="16" w15:restartNumberingAfterBreak="0">
     <w:nsid w:val="40111B44"/>
     <w:multiLevelType w:val="multilevel"/>
     <w:tmpl w:val="4E880A8C"/>
@@ -11258,7 +11549,7 @@
       </w:pPr>
     </w:lvl>
   </w:abstractNum>
-  <w:abstractNum w:abstractNumId="16" w15:restartNumberingAfterBreak="0">
+  <w:abstractNum w:abstractNumId="17" w15:restartNumberingAfterBreak="0">
     <w:nsid w:val="41594153"/>
     <w:multiLevelType w:val="multilevel"/>
     <w:tmpl w:val="1CF2B562"/>
@@ -11406,7 +11697,7 @@
       </w:rPr>
     </w:lvl>
   </w:abstractNum>
-  <w:abstractNum w:abstractNumId="17" w15:restartNumberingAfterBreak="0">
+  <w:abstractNum w:abstractNumId="18" w15:restartNumberingAfterBreak="0">
     <w:nsid w:val="4BE30CB4"/>
     <w:multiLevelType w:val="hybridMultilevel"/>
     <w:tmpl w:val="22465830"/>
@@ -11498,7 +11789,7 @@
       </w:pPr>
     </w:lvl>
   </w:abstractNum>
-  <w:abstractNum w:abstractNumId="18" w15:restartNumberingAfterBreak="0">
+  <w:abstractNum w:abstractNumId="19" w15:restartNumberingAfterBreak="0">
     <w:nsid w:val="4E8A5824"/>
     <w:multiLevelType w:val="hybridMultilevel"/>
     <w:tmpl w:val="389C1E88"/>
@@ -11584,7 +11875,7 @@
       </w:pPr>
     </w:lvl>
   </w:abstractNum>
-  <w:abstractNum w:abstractNumId="19" w15:restartNumberingAfterBreak="0">
+  <w:abstractNum w:abstractNumId="20" w15:restartNumberingAfterBreak="0">
     <w:nsid w:val="4E9B63CB"/>
     <w:multiLevelType w:val="hybridMultilevel"/>
     <w:tmpl w:val="8C840F62"/>
@@ -11673,7 +11964,7 @@
       </w:pPr>
     </w:lvl>
   </w:abstractNum>
-  <w:abstractNum w:abstractNumId="20" w15:restartNumberingAfterBreak="0">
+  <w:abstractNum w:abstractNumId="21" w15:restartNumberingAfterBreak="0">
     <w:nsid w:val="552B1F32"/>
     <w:multiLevelType w:val="hybridMultilevel"/>
     <w:tmpl w:val="D1343208"/>
@@ -11759,7 +12050,7 @@
       </w:pPr>
     </w:lvl>
   </w:abstractNum>
-  <w:abstractNum w:abstractNumId="21" w15:restartNumberingAfterBreak="0">
+  <w:abstractNum w:abstractNumId="22" w15:restartNumberingAfterBreak="0">
     <w:nsid w:val="5A426912"/>
     <w:multiLevelType w:val="multilevel"/>
     <w:tmpl w:val="4F305A26"/>
@@ -11875,7 +12166,7 @@
       </w:pPr>
     </w:lvl>
   </w:abstractNum>
-  <w:abstractNum w:abstractNumId="22" w15:restartNumberingAfterBreak="0">
+  <w:abstractNum w:abstractNumId="23" w15:restartNumberingAfterBreak="0">
     <w:nsid w:val="68211546"/>
     <w:multiLevelType w:val="hybridMultilevel"/>
     <w:tmpl w:val="F3D26D4C"/>
@@ -11961,7 +12252,7 @@
       </w:pPr>
     </w:lvl>
   </w:abstractNum>
-  <w:abstractNum w:abstractNumId="23" w15:restartNumberingAfterBreak="0">
+  <w:abstractNum w:abstractNumId="24" w15:restartNumberingAfterBreak="0">
     <w:nsid w:val="68C5113B"/>
     <w:multiLevelType w:val="hybridMultilevel"/>
     <w:tmpl w:val="ED0EC92E"/>
@@ -12047,7 +12338,7 @@
       </w:pPr>
     </w:lvl>
   </w:abstractNum>
-  <w:abstractNum w:abstractNumId="24" w15:restartNumberingAfterBreak="0">
+  <w:abstractNum w:abstractNumId="25" w15:restartNumberingAfterBreak="0">
     <w:nsid w:val="68CB1156"/>
     <w:multiLevelType w:val="multilevel"/>
     <w:tmpl w:val="4E880A8C"/>
@@ -12163,7 +12454,7 @@
       </w:pPr>
     </w:lvl>
   </w:abstractNum>
-  <w:abstractNum w:abstractNumId="25" w15:restartNumberingAfterBreak="0">
+  <w:abstractNum w:abstractNumId="26" w15:restartNumberingAfterBreak="0">
     <w:nsid w:val="68F67168"/>
     <w:multiLevelType w:val="multilevel"/>
     <w:tmpl w:val="2420210A"/>
@@ -12279,7 +12570,7 @@
       </w:pPr>
     </w:lvl>
   </w:abstractNum>
-  <w:abstractNum w:abstractNumId="26" w15:restartNumberingAfterBreak="0">
+  <w:abstractNum w:abstractNumId="27" w15:restartNumberingAfterBreak="0">
     <w:nsid w:val="75F207ED"/>
     <w:multiLevelType w:val="hybridMultilevel"/>
     <w:tmpl w:val="5B0E86C4"/>
@@ -12392,7 +12683,7 @@
       </w:rPr>
     </w:lvl>
   </w:abstractNum>
-  <w:abstractNum w:abstractNumId="27" w15:restartNumberingAfterBreak="0">
+  <w:abstractNum w:abstractNumId="28" w15:restartNumberingAfterBreak="0">
     <w:nsid w:val="78F47283"/>
     <w:multiLevelType w:val="hybridMultilevel"/>
     <w:tmpl w:val="CD026628"/>
@@ -12478,7 +12769,7 @@
       </w:pPr>
     </w:lvl>
   </w:abstractNum>
-  <w:abstractNum w:abstractNumId="28" w15:restartNumberingAfterBreak="0">
+  <w:abstractNum w:abstractNumId="29" w15:restartNumberingAfterBreak="0">
     <w:nsid w:val="79EF1B1E"/>
     <w:multiLevelType w:val="multilevel"/>
     <w:tmpl w:val="14B60E78"/>
@@ -12591,7 +12882,7 @@
       </w:pPr>
     </w:lvl>
   </w:abstractNum>
-  <w:abstractNum w:abstractNumId="29" w15:restartNumberingAfterBreak="0">
+  <w:abstractNum w:abstractNumId="30" w15:restartNumberingAfterBreak="0">
     <w:nsid w:val="7A5D16C6"/>
     <w:multiLevelType w:val="multilevel"/>
     <w:tmpl w:val="4E880A8C"/>
@@ -12707,7 +12998,7 @@
       </w:pPr>
     </w:lvl>
   </w:abstractNum>
-  <w:abstractNum w:abstractNumId="30" w15:restartNumberingAfterBreak="0">
+  <w:abstractNum w:abstractNumId="31" w15:restartNumberingAfterBreak="0">
     <w:nsid w:val="7BB93B30"/>
     <w:multiLevelType w:val="multilevel"/>
     <w:tmpl w:val="54E4302A"/>
@@ -12823,7 +13114,7 @@
       </w:pPr>
     </w:lvl>
   </w:abstractNum>
-  <w:abstractNum w:abstractNumId="31" w15:restartNumberingAfterBreak="0">
+  <w:abstractNum w:abstractNumId="32" w15:restartNumberingAfterBreak="0">
     <w:nsid w:val="7F313D50"/>
     <w:multiLevelType w:val="multilevel"/>
     <w:tmpl w:val="1CF2B562"/>
@@ -12971,7 +13262,7 @@
       </w:rPr>
     </w:lvl>
   </w:abstractNum>
-  <w:abstractNum w:abstractNumId="32" w15:restartNumberingAfterBreak="0">
+  <w:abstractNum w:abstractNumId="33" w15:restartNumberingAfterBreak="0">
     <w:nsid w:val="7FC50EA5"/>
     <w:multiLevelType w:val="hybridMultilevel"/>
     <w:tmpl w:val="CE60D636"/>
@@ -13061,55 +13352,55 @@
     <w:abstractNumId w:val="0"/>
   </w:num>
   <w:num w:numId="2" w16cid:durableId="1377974477">
-    <w:abstractNumId w:val="19"/>
+    <w:abstractNumId w:val="20"/>
   </w:num>
   <w:num w:numId="3" w16cid:durableId="1329747478">
     <w:abstractNumId w:val="5"/>
   </w:num>
   <w:num w:numId="4" w16cid:durableId="1239512626">
-    <w:abstractNumId w:val="13"/>
+    <w:abstractNumId w:val="14"/>
   </w:num>
   <w:num w:numId="5" w16cid:durableId="646740576">
-    <w:abstractNumId w:val="26"/>
+    <w:abstractNumId w:val="27"/>
   </w:num>
   <w:num w:numId="6" w16cid:durableId="217863211">
     <w:abstractNumId w:val="6"/>
   </w:num>
   <w:num w:numId="7" w16cid:durableId="958341756">
-    <w:abstractNumId w:val="27"/>
+    <w:abstractNumId w:val="28"/>
   </w:num>
   <w:num w:numId="8" w16cid:durableId="345786508">
-    <w:abstractNumId w:val="22"/>
+    <w:abstractNumId w:val="23"/>
   </w:num>
   <w:num w:numId="9" w16cid:durableId="1481002981">
-    <w:abstractNumId w:val="23"/>
+    <w:abstractNumId w:val="24"/>
   </w:num>
   <w:num w:numId="10" w16cid:durableId="1098409002">
     <w:abstractNumId w:val="8"/>
   </w:num>
   <w:num w:numId="11" w16cid:durableId="1547062938">
-    <w:abstractNumId w:val="28"/>
+    <w:abstractNumId w:val="29"/>
   </w:num>
   <w:num w:numId="12" w16cid:durableId="674500140">
     <w:abstractNumId w:val="2"/>
   </w:num>
   <w:num w:numId="13" w16cid:durableId="1799296646">
-    <w:abstractNumId w:val="11"/>
+    <w:abstractNumId w:val="12"/>
   </w:num>
   <w:num w:numId="14" w16cid:durableId="934509720">
-    <w:abstractNumId w:val="31"/>
+    <w:abstractNumId w:val="32"/>
   </w:num>
   <w:num w:numId="15" w16cid:durableId="664404901">
-    <w:abstractNumId w:val="16"/>
+    <w:abstractNumId w:val="17"/>
   </w:num>
   <w:num w:numId="16" w16cid:durableId="22176282">
-    <w:abstractNumId w:val="18"/>
+    <w:abstractNumId w:val="19"/>
   </w:num>
   <w:num w:numId="17" w16cid:durableId="1475371300">
-    <w:abstractNumId w:val="12"/>
+    <w:abstractNumId w:val="13"/>
   </w:num>
   <w:num w:numId="18" w16cid:durableId="1840998908">
-    <w:abstractNumId w:val="32"/>
+    <w:abstractNumId w:val="33"/>
   </w:num>
   <w:num w:numId="19" w16cid:durableId="619920903">
     <w:abstractNumId w:val="3"/>
@@ -13118,13 +13409,13 @@
     <w:abstractNumId w:val="4"/>
   </w:num>
   <w:num w:numId="21" w16cid:durableId="85925140">
-    <w:abstractNumId w:val="30"/>
+    <w:abstractNumId w:val="31"/>
   </w:num>
   <w:num w:numId="22" w16cid:durableId="794711882">
-    <w:abstractNumId w:val="25"/>
+    <w:abstractNumId w:val="26"/>
   </w:num>
   <w:num w:numId="23" w16cid:durableId="2132700790">
-    <w:abstractNumId w:val="21"/>
+    <w:abstractNumId w:val="22"/>
   </w:num>
   <w:num w:numId="24" w16cid:durableId="2052653430">
     <w:abstractNumId w:val="10"/>
@@ -13133,28 +13424,31 @@
     <w:abstractNumId w:val="7"/>
   </w:num>
   <w:num w:numId="26" w16cid:durableId="1775712745">
-    <w:abstractNumId w:val="24"/>
+    <w:abstractNumId w:val="25"/>
   </w:num>
   <w:num w:numId="27" w16cid:durableId="1921478039">
-    <w:abstractNumId w:val="29"/>
+    <w:abstractNumId w:val="30"/>
   </w:num>
   <w:num w:numId="28" w16cid:durableId="320739804">
-    <w:abstractNumId w:val="15"/>
+    <w:abstractNumId w:val="16"/>
   </w:num>
   <w:num w:numId="29" w16cid:durableId="1209878740">
     <w:abstractNumId w:val="9"/>
   </w:num>
   <w:num w:numId="30" w16cid:durableId="1643535514">
-    <w:abstractNumId w:val="17"/>
+    <w:abstractNumId w:val="18"/>
   </w:num>
   <w:num w:numId="31" w16cid:durableId="1853762698">
-    <w:abstractNumId w:val="14"/>
+    <w:abstractNumId w:val="15"/>
   </w:num>
   <w:num w:numId="32" w16cid:durableId="649595172">
-    <w:abstractNumId w:val="20"/>
+    <w:abstractNumId w:val="21"/>
   </w:num>
   <w:num w:numId="33" w16cid:durableId="584147460">
     <w:abstractNumId w:val="1"/>
+  </w:num>
+  <w:num w:numId="34" w16cid:durableId="442724168">
+    <w:abstractNumId w:val="11"/>
   </w:num>
 </w:numbering>
 </file>
@@ -14610,6 +14904,18 @@
       <w:contextualSpacing/>
     </w:pPr>
   </w:style>
+  <w:style w:type="character" w:styleId="UnresolvedMention">
+    <w:name w:val="Unresolved Mention"/>
+    <w:basedOn w:val="DefaultParagraphFont"/>
+    <w:uiPriority w:val="99"/>
+    <w:semiHidden/>
+    <w:unhideWhenUsed/>
+    <w:rsid w:val="00C5097E"/>
+    <w:rPr>
+      <w:color w:val="605E5C"/>
+      <w:shd w:val="clear" w:color="auto" w:fill="E1DFDD"/>
+    </w:rPr>
+  </w:style>
 </w:styles>
 </file>
 

</xml_diff>